<commit_message>
Updated documentation for v1.2.0
</commit_message>
<xml_diff>
--- a/Documents/UV-5R Configuration Release Notes.docx
+++ b/Documents/UV-5R Configuration Release Notes.docx
@@ -117,9 +117,15 @@
         <w:p>
           <w:pPr>
             <w:pStyle w:val="TOCHeading"/>
+            <w:tabs>
+              <w:tab w:val="left" w:pos="8760"/>
+            </w:tabs>
           </w:pPr>
           <w:r>
             <w:t>Table of Contents</w:t>
+          </w:r>
+          <w:r>
+            <w:tab/>
           </w:r>
         </w:p>
         <w:p>
@@ -135,6 +141,8 @@
               <w:i w:val="0"/>
               <w:iCs w:val="0"/>
               <w:noProof/>
+              <w:sz w:val="22"/>
+              <w:szCs w:val="22"/>
               <w:lang w:eastAsia="en-GB"/>
             </w:rPr>
           </w:pPr>
@@ -155,7 +163,7 @@
             </w:rPr>
             <w:fldChar w:fldCharType="separate"/>
           </w:r>
-          <w:hyperlink w:anchor="_Toc48683062" w:history="1">
+          <w:hyperlink w:anchor="_Toc53091703" w:history="1">
             <w:r>
               <w:rPr>
                 <w:rStyle w:val="Hyperlink"/>
@@ -182,7 +190,7 @@
                 <w:noProof/>
                 <w:webHidden/>
               </w:rPr>
-              <w:instrText xml:space="preserve"> PAGEREF _Toc48683062 \h </w:instrText>
+              <w:instrText xml:space="preserve"> PAGEREF _Toc53091703 \h </w:instrText>
             </w:r>
             <w:r>
               <w:rPr>
@@ -226,10 +234,12 @@
               <w:i w:val="0"/>
               <w:iCs w:val="0"/>
               <w:noProof/>
+              <w:sz w:val="22"/>
+              <w:szCs w:val="22"/>
               <w:lang w:eastAsia="en-GB"/>
             </w:rPr>
           </w:pPr>
-          <w:hyperlink w:anchor="_Toc48683063" w:history="1">
+          <w:hyperlink w:anchor="_Toc53091704" w:history="1">
             <w:r>
               <w:rPr>
                 <w:rStyle w:val="Hyperlink"/>
@@ -256,7 +266,83 @@
                 <w:noProof/>
                 <w:webHidden/>
               </w:rPr>
-              <w:instrText xml:space="preserve"> PAGEREF _Toc48683063 \h </w:instrText>
+              <w:instrText xml:space="preserve"> PAGEREF _Toc53091704 \h </w:instrText>
+            </w:r>
+            <w:r>
+              <w:rPr>
+                <w:noProof/>
+                <w:webHidden/>
+              </w:rPr>
+            </w:r>
+            <w:r>
+              <w:rPr>
+                <w:noProof/>
+                <w:webHidden/>
+              </w:rPr>
+              <w:fldChar w:fldCharType="separate"/>
+            </w:r>
+            <w:r>
+              <w:rPr>
+                <w:noProof/>
+                <w:webHidden/>
+              </w:rPr>
+              <w:t>3</w:t>
+            </w:r>
+            <w:r>
+              <w:rPr>
+                <w:noProof/>
+                <w:webHidden/>
+              </w:rPr>
+              <w:fldChar w:fldCharType="end"/>
+            </w:r>
+          </w:hyperlink>
+        </w:p>
+        <w:p>
+          <w:pPr>
+            <w:pStyle w:val="TOC1"/>
+            <w:tabs>
+              <w:tab w:val="right" w:leader="dot" w:pos="10450"/>
+            </w:tabs>
+            <w:rPr>
+              <w:rFonts w:eastAsiaTheme="minorEastAsia"/>
+              <w:b w:val="0"/>
+              <w:bCs w:val="0"/>
+              <w:i w:val="0"/>
+              <w:iCs w:val="0"/>
+              <w:noProof/>
+              <w:sz w:val="22"/>
+              <w:szCs w:val="22"/>
+              <w:lang w:eastAsia="en-GB"/>
+            </w:rPr>
+          </w:pPr>
+          <w:hyperlink w:anchor="_Toc53091705" w:history="1">
+            <w:r>
+              <w:rPr>
+                <w:rStyle w:val="Hyperlink"/>
+                <w:noProof/>
+              </w:rPr>
+              <w:t>Version 1.2.0</w:t>
+            </w:r>
+            <w:r>
+              <w:rPr>
+                <w:noProof/>
+                <w:webHidden/>
+              </w:rPr>
+              <w:tab/>
+            </w:r>
+            <w:r>
+              <w:rPr>
+                <w:noProof/>
+                <w:webHidden/>
+              </w:rPr>
+              <w:fldChar w:fldCharType="begin"/>
+            </w:r>
+            <w:r>
+              <w:rPr>
+                <w:noProof/>
+                <w:webHidden/>
+              </w:rPr>
+              <w:instrText xml:space="preserve"> PAGEREF _Toc53091705 \h </w:instrText>
             </w:r>
             <w:r>
               <w:rPr>
@@ -308,7 +394,7 @@
       <w:pPr>
         <w:pStyle w:val="Heading1"/>
       </w:pPr>
-      <w:bookmarkStart w:id="0" w:name="_Toc48683062"/>
+      <w:bookmarkStart w:id="0" w:name="_Toc53091703"/>
       <w:r>
         <w:lastRenderedPageBreak/>
         <w:t xml:space="preserve">Version </w:t>
@@ -522,12 +608,11 @@
         </w:tc>
       </w:tr>
     </w:tbl>
-    <w:p/>
     <w:p>
       <w:pPr>
         <w:pStyle w:val="Heading1"/>
       </w:pPr>
-      <w:bookmarkStart w:id="1" w:name="_Toc48683063"/>
+      <w:bookmarkStart w:id="1" w:name="_Toc53091704"/>
       <w:r>
         <w:t>Version 1.</w:t>
       </w:r>
@@ -539,7 +624,6 @@
       </w:r>
       <w:bookmarkEnd w:id="1"/>
     </w:p>
-    <w:p/>
     <w:tbl>
       <w:tblPr>
         <w:tblStyle w:val="TableGrid"/>
@@ -577,13 +661,7 @@
           </w:tcPr>
           <w:p>
             <w:r>
-              <w:t>v1.</w:t>
-            </w:r>
-            <w:r>
-              <w:t>1</w:t>
-            </w:r>
-            <w:r>
-              <w:t>.0</w:t>
+              <w:t>v1.1.0</w:t>
             </w:r>
           </w:p>
         </w:tc>
@@ -868,6 +946,233 @@
               <w:t>All channels are pre-set to transmit on low power.</w:t>
             </w:r>
           </w:p>
+        </w:tc>
+      </w:tr>
+    </w:tbl>
+    <w:p>
+      <w:pPr>
+        <w:pStyle w:val="Heading1"/>
+      </w:pPr>
+      <w:bookmarkStart w:id="2" w:name="_Toc53091705"/>
+      <w:r>
+        <w:t>Version 1.2.0</w:t>
+      </w:r>
+      <w:bookmarkEnd w:id="2"/>
+    </w:p>
+    <w:tbl>
+      <w:tblPr>
+        <w:tblStyle w:val="TableGrid"/>
+        <w:tblW w:w="10485" w:type="dxa"/>
+        <w:tblLook w:val="04A0" w:firstRow="1" w:lastRow="0" w:firstColumn="1" w:lastColumn="0" w:noHBand="0" w:noVBand="1"/>
+      </w:tblPr>
+      <w:tblGrid>
+        <w:gridCol w:w="2094"/>
+        <w:gridCol w:w="8391"/>
+      </w:tblGrid>
+      <w:tr>
+        <w:tc>
+          <w:tcPr>
+            <w:tcW w:w="2094" w:type="dxa"/>
+          </w:tcPr>
+          <w:p>
+            <w:pPr>
+              <w:rPr>
+                <w:b/>
+                <w:bCs/>
+              </w:rPr>
+            </w:pPr>
+            <w:r>
+              <w:rPr>
+                <w:b/>
+                <w:bCs/>
+              </w:rPr>
+              <w:t>Version</w:t>
+            </w:r>
+          </w:p>
+        </w:tc>
+        <w:tc>
+          <w:tcPr>
+            <w:tcW w:w="8391" w:type="dxa"/>
+          </w:tcPr>
+          <w:p>
+            <w:r>
+              <w:t>v1.</w:t>
+            </w:r>
+            <w:r>
+              <w:t>2</w:t>
+            </w:r>
+            <w:r>
+              <w:t>.0</w:t>
+            </w:r>
+          </w:p>
+        </w:tc>
+      </w:tr>
+      <w:tr>
+        <w:tc>
+          <w:tcPr>
+            <w:tcW w:w="2094" w:type="dxa"/>
+          </w:tcPr>
+          <w:p>
+            <w:pPr>
+              <w:rPr>
+                <w:b/>
+                <w:bCs/>
+              </w:rPr>
+            </w:pPr>
+            <w:r>
+              <w:rPr>
+                <w:b/>
+                <w:bCs/>
+              </w:rPr>
+              <w:t>Author</w:t>
+            </w:r>
+          </w:p>
+        </w:tc>
+        <w:tc>
+          <w:tcPr>
+            <w:tcW w:w="8391" w:type="dxa"/>
+          </w:tcPr>
+          <w:p>
+            <w:r>
+              <w:t>Samuel Netherway</w:t>
+            </w:r>
+          </w:p>
+        </w:tc>
+      </w:tr>
+      <w:tr>
+        <w:tc>
+          <w:tcPr>
+            <w:tcW w:w="2094" w:type="dxa"/>
+          </w:tcPr>
+          <w:p>
+            <w:pPr>
+              <w:rPr>
+                <w:b/>
+                <w:bCs/>
+              </w:rPr>
+            </w:pPr>
+            <w:r>
+              <w:rPr>
+                <w:b/>
+                <w:bCs/>
+              </w:rPr>
+              <w:t>Release Date</w:t>
+            </w:r>
+          </w:p>
+        </w:tc>
+        <w:tc>
+          <w:tcPr>
+            <w:tcW w:w="8391" w:type="dxa"/>
+          </w:tcPr>
+          <w:p>
+            <w:r>
+              <w:t>08</w:t>
+            </w:r>
+            <w:r>
+              <w:t>/</w:t>
+            </w:r>
+            <w:r>
+              <w:t>10</w:t>
+            </w:r>
+            <w:r>
+              <w:t>/2020</w:t>
+            </w:r>
+          </w:p>
+        </w:tc>
+      </w:tr>
+      <w:tr>
+        <w:tc>
+          <w:tcPr>
+            <w:tcW w:w="2094" w:type="dxa"/>
+          </w:tcPr>
+          <w:p>
+            <w:pPr>
+              <w:rPr>
+                <w:b/>
+                <w:bCs/>
+              </w:rPr>
+            </w:pPr>
+            <w:r>
+              <w:rPr>
+                <w:b/>
+                <w:bCs/>
+              </w:rPr>
+              <w:t>Intended Users</w:t>
+            </w:r>
+          </w:p>
+        </w:tc>
+        <w:tc>
+          <w:tcPr>
+            <w:tcW w:w="8391" w:type="dxa"/>
+          </w:tcPr>
+          <w:p>
+            <w:r>
+              <w:t>All Users</w:t>
+            </w:r>
+          </w:p>
+        </w:tc>
+      </w:tr>
+      <w:tr>
+        <w:tc>
+          <w:tcPr>
+            <w:tcW w:w="2094" w:type="dxa"/>
+          </w:tcPr>
+          <w:p>
+            <w:pPr>
+              <w:rPr>
+                <w:b/>
+                <w:bCs/>
+              </w:rPr>
+            </w:pPr>
+            <w:r>
+              <w:rPr>
+                <w:b/>
+                <w:bCs/>
+              </w:rPr>
+              <w:t>Changes</w:t>
+            </w:r>
+          </w:p>
+        </w:tc>
+        <w:tc>
+          <w:tcPr>
+            <w:tcW w:w="8391" w:type="dxa"/>
+          </w:tcPr>
+          <w:p>
+            <w:r>
+              <w:t>Added UK</w:t>
+            </w:r>
+            <w:r>
+              <w:t xml:space="preserve"> PMR 446 frequencies to channels 1 through 16 and set to transmit on low power by default.</w:t>
+            </w:r>
+          </w:p>
+        </w:tc>
+      </w:tr>
+      <w:tr>
+        <w:tc>
+          <w:tcPr>
+            <w:tcW w:w="2094" w:type="dxa"/>
+          </w:tcPr>
+          <w:p>
+            <w:pPr>
+              <w:rPr>
+                <w:b/>
+                <w:bCs/>
+              </w:rPr>
+            </w:pPr>
+            <w:r>
+              <w:rPr>
+                <w:b/>
+                <w:bCs/>
+              </w:rPr>
+              <w:t>Important Details</w:t>
+            </w:r>
+          </w:p>
+        </w:tc>
+        <w:tc>
+          <w:tcPr>
+            <w:tcW w:w="8391" w:type="dxa"/>
+          </w:tcPr>
+          <w:p/>
         </w:tc>
       </w:tr>
     </w:tbl>
@@ -1082,7 +1387,37 @@
       <w:rPr>
         <w:color w:val="000000" w:themeColor="text1"/>
       </w:rPr>
-      <w:t>Tuesday, 18 August 2020</w:t>
+      <w:t>Thursday</w:t>
+    </w:r>
+    <w:r>
+      <w:rPr>
+        <w:color w:val="000000" w:themeColor="text1"/>
+      </w:rPr>
+      <w:t xml:space="preserve">, </w:t>
+    </w:r>
+    <w:r>
+      <w:rPr>
+        <w:color w:val="000000" w:themeColor="text1"/>
+      </w:rPr>
+      <w:t>08</w:t>
+    </w:r>
+    <w:r>
+      <w:rPr>
+        <w:color w:val="000000" w:themeColor="text1"/>
+      </w:rPr>
+      <w:t xml:space="preserve"> </w:t>
+    </w:r>
+    <w:r>
+      <w:rPr>
+        <w:color w:val="000000" w:themeColor="text1"/>
+      </w:rPr>
+      <w:t>October</w:t>
+    </w:r>
+    <w:r>
+      <w:rPr>
+        <w:color w:val="000000" w:themeColor="text1"/>
+      </w:rPr>
+      <w:t xml:space="preserve"> 2020</w:t>
     </w:r>
   </w:p>
   <w:p>

</xml_diff>